<commit_message>
final reviews of db and web guides
see summary
</commit_message>
<xml_diff>
--- a/Documentations/Website/website_techGuide.docx
+++ b/Documentations/Website/website_techGuide.docx
@@ -1325,16 +1325,19 @@
         </w:r>
       </w:hyperlink>
       <w:r>
-        <w:t>/your_project</w:t>
+        <w:t xml:space="preserve">/your_project_name. </w:t>
+      </w:r>
+      <w:r>
+        <w:t>This is an example of what It might look like, to find it just go back to the area where you got the information to connect to the website and it will be in there. Once you</w:t>
+      </w:r>
+      <w:r>
+        <w:t xml:space="preserve"> are</w:t>
+      </w:r>
+      <w:r>
+        <w:t xml:space="preserve"> done with this, just repeat to upload new updates to the website whenever you like.</w:t>
       </w:r>
       <w:bookmarkStart w:id="13" w:name="_GoBack"/>
       <w:bookmarkEnd w:id="13"/>
-      <w:r>
-        <w:t xml:space="preserve">_name. </w:t>
-      </w:r>
-      <w:r>
-        <w:t xml:space="preserve">This is an example of what It might look like, to find it just got back to the area where you got the information to connect to the website and it will be in there. Once your done with this, just repeat to upload new updates to the website whenever you like. </w:t>
-      </w:r>
     </w:p>
     <w:p/>
     <w:p/>
@@ -3196,6 +3199,7 @@
   <w:style w:type="character" w:default="1" w:styleId="DefaultParagraphFont">
     <w:name w:val="Default Paragraph Font"/>
     <w:uiPriority w:val="1"/>
+    <w:semiHidden/>
     <w:unhideWhenUsed/>
   </w:style>
   <w:style w:type="table" w:default="1" w:styleId="TableNormal">
@@ -3641,7 +3645,7 @@
 </file>
 
 <file path=customXml/itemProps1.xml><?xml version="1.0" encoding="utf-8"?>
-<ds:datastoreItem xmlns:ds="http://schemas.openxmlformats.org/officeDocument/2006/customXml" ds:itemID="{3727A6A6-28EE-43DA-A780-F4256F21AACB}">
+<ds:datastoreItem xmlns:ds="http://schemas.openxmlformats.org/officeDocument/2006/customXml" ds:itemID="{8B504590-8077-4178-83B7-DCA7DF181938}">
   <ds:schemaRefs>
     <ds:schemaRef ds:uri="http://schemas.openxmlformats.org/officeDocument/2006/bibliography"/>
   </ds:schemaRefs>

</xml_diff>